<commit_message>
УП Pract 6 fixed
</commit_message>
<xml_diff>
--- a/Course II/С++/УП/Pract 6/Практическая работа №6.docx
+++ b/Course II/С++/УП/Pract 6/Практическая работа №6.docx
@@ -130,10 +130,10 @@
           <w:szCs w:val="32"/>
         </w:rPr>
         <w:drawing>
-          <wp:inline distT="0" distB="0" distL="0" distR="0" wp14:anchorId="6209061E" wp14:editId="0FFA0991">
-            <wp:extent cx="6842125" cy="7045960"/>
+          <wp:inline distT="0" distB="0" distL="0" distR="0" wp14:anchorId="5AAFBB2B" wp14:editId="6F2B251C">
+            <wp:extent cx="6824345" cy="5876925"/>
             <wp:effectExtent l="0" t="0" r="0" b="0"/>
-            <wp:docPr id="5" name="Рисунок 5" descr="../../../../../../Desktop/MEOW.png"/>
+            <wp:docPr id="3" name="Рисунок 3" descr="../../../../../../Desktop/Zad1.png"/>
             <wp:cNvGraphicFramePr>
               <a:graphicFrameLocks xmlns:a="http://schemas.openxmlformats.org/drawingml/2006/main" noChangeAspect="1"/>
             </wp:cNvGraphicFramePr>
@@ -141,7 +141,7 @@
               <a:graphicData uri="http://schemas.openxmlformats.org/drawingml/2006/picture">
                 <pic:pic xmlns:pic="http://schemas.openxmlformats.org/drawingml/2006/picture">
                   <pic:nvPicPr>
-                    <pic:cNvPr id="0" name="Picture 1" descr="../../../../../../Desktop/MEOW.png"/>
+                    <pic:cNvPr id="0" name="Picture 1" descr="../../../../../../Desktop/Zad1.png"/>
                     <pic:cNvPicPr>
                       <a:picLocks noChangeAspect="1" noChangeArrowheads="1"/>
                     </pic:cNvPicPr>
@@ -162,7 +162,7 @@
                   <pic:spPr bwMode="auto">
                     <a:xfrm>
                       <a:off x="0" y="0"/>
-                      <a:ext cx="6842125" cy="7045960"/>
+                      <a:ext cx="6824345" cy="5876925"/>
                     </a:xfrm>
                     <a:prstGeom prst="rect">
                       <a:avLst/>
@@ -261,10 +261,10 @@
           <w:szCs w:val="32"/>
         </w:rPr>
         <w:drawing>
-          <wp:inline distT="0" distB="0" distL="0" distR="0" wp14:anchorId="5401E03C" wp14:editId="64BFA064">
-            <wp:extent cx="5640033" cy="3312825"/>
+          <wp:inline distT="0" distB="0" distL="0" distR="0" wp14:anchorId="2CD8B0C5" wp14:editId="35B77B48">
+            <wp:extent cx="6835775" cy="4505325"/>
             <wp:effectExtent l="0" t="0" r="0" b="0"/>
-            <wp:docPr id="8" name="Рисунок 8" descr="../../../../../../Desktop/MEOWTH.png"/>
+            <wp:docPr id="4" name="Рисунок 4" descr="../../../../../../Desktop/Zad1%202.pn"/>
             <wp:cNvGraphicFramePr>
               <a:graphicFrameLocks xmlns:a="http://schemas.openxmlformats.org/drawingml/2006/main" noChangeAspect="1"/>
             </wp:cNvGraphicFramePr>
@@ -272,7 +272,7 @@
               <a:graphicData uri="http://schemas.openxmlformats.org/drawingml/2006/picture">
                 <pic:pic xmlns:pic="http://schemas.openxmlformats.org/drawingml/2006/picture">
                   <pic:nvPicPr>
-                    <pic:cNvPr id="0" name="Picture 2" descr="../../../../../../Desktop/MEOWTH.png"/>
+                    <pic:cNvPr id="0" name="Picture 2" descr="../../../../../../Desktop/Zad1%202.pn"/>
                     <pic:cNvPicPr>
                       <a:picLocks noChangeAspect="1" noChangeArrowheads="1"/>
                     </pic:cNvPicPr>
@@ -293,7 +293,7 @@
                   <pic:spPr bwMode="auto">
                     <a:xfrm>
                       <a:off x="0" y="0"/>
-                      <a:ext cx="5660544" cy="3324873"/>
+                      <a:ext cx="6835775" cy="4505325"/>
                     </a:xfrm>
                     <a:prstGeom prst="rect">
                       <a:avLst/>
@@ -314,64 +314,51 @@
       <w:pPr>
         <w:spacing w:before="100" w:beforeAutospacing="1" w:after="100" w:afterAutospacing="1" w:line="360" w:lineRule="auto"/>
         <w:rPr>
-          <w:rFonts w:ascii="Times New Roman" w:eastAsia="Times New Roman" w:hAnsi="Times New Roman" w:cs="Times New Roman"/>
+          <w:rFonts w:ascii="Times New Roman" w:hAnsi="Times New Roman" w:cs="Times New Roman"/>
           <w:sz w:val="32"/>
           <w:szCs w:val="32"/>
-          <w:lang w:eastAsia="ru-RU"/>
-        </w:rPr>
-      </w:pPr>
-      <w:r>
-        <w:rPr>
-          <w:rFonts w:ascii="Times New Roman" w:eastAsia="Times New Roman" w:hAnsi="Times New Roman" w:cs="Times New Roman"/>
+        </w:rPr>
+      </w:pPr>
+      <w:r>
+        <w:rPr>
+          <w:rFonts w:ascii="Times New Roman" w:hAnsi="Times New Roman" w:cs="Times New Roman"/>
           <w:sz w:val="32"/>
           <w:szCs w:val="32"/>
-          <w:lang w:eastAsia="ru-RU"/>
-        </w:rPr>
-        <w:t>Алгоритм</w:t>
-      </w:r>
-      <w:r>
-        <w:rPr>
-          <w:rFonts w:ascii="Times New Roman" w:eastAsia="Times New Roman" w:hAnsi="Times New Roman" w:cs="Times New Roman"/>
+        </w:rPr>
+        <w:lastRenderedPageBreak/>
+        <w:t xml:space="preserve">Алгоритм функции </w:t>
+      </w:r>
+      <w:r>
+        <w:rPr>
+          <w:rFonts w:ascii="Times New Roman" w:hAnsi="Times New Roman" w:cs="Times New Roman"/>
+          <w:color w:val="000000"/>
           <w:sz w:val="32"/>
           <w:szCs w:val="32"/>
-          <w:lang w:eastAsia="ru-RU"/>
-        </w:rPr>
-        <w:t xml:space="preserve"> основной программы</w:t>
-      </w:r>
-      <w:r>
-        <w:rPr>
-          <w:rFonts w:ascii="Times New Roman" w:eastAsia="Times New Roman" w:hAnsi="Times New Roman" w:cs="Times New Roman"/>
+          <w:lang w:val="en-US"/>
+        </w:rPr>
+        <w:t>counter</w:t>
+      </w:r>
+      <w:r>
+        <w:rPr>
+          <w:rFonts w:ascii="Times New Roman" w:hAnsi="Times New Roman" w:cs="Times New Roman"/>
           <w:sz w:val="32"/>
           <w:szCs w:val="32"/>
-          <w:lang w:eastAsia="ru-RU"/>
         </w:rPr>
         <w:t>:</w:t>
       </w:r>
-    </w:p>
-    <w:p>
-      <w:pPr>
-        <w:spacing w:before="100" w:beforeAutospacing="1" w:after="100" w:afterAutospacing="1" w:line="360" w:lineRule="auto"/>
-        <w:jc w:val="center"/>
-        <w:rPr>
-          <w:rFonts w:ascii="Times New Roman" w:eastAsia="Times New Roman" w:hAnsi="Times New Roman" w:cs="Times New Roman"/>
-          <w:sz w:val="32"/>
-          <w:szCs w:val="32"/>
-          <w:lang w:eastAsia="ru-RU"/>
-        </w:rPr>
-      </w:pPr>
-      <w:r>
-        <w:rPr>
-          <w:rFonts w:ascii="Times New Roman" w:eastAsia="Times New Roman" w:hAnsi="Times New Roman" w:cs="Times New Roman"/>
+      <w:r>
+        <w:rPr>
+          <w:rFonts w:ascii="Times New Roman" w:hAnsi="Times New Roman" w:cs="Times New Roman"/>
           <w:noProof/>
           <w:sz w:val="32"/>
           <w:szCs w:val="32"/>
           <w:lang w:eastAsia="ru-RU"/>
         </w:rPr>
         <w:drawing>
-          <wp:inline distT="0" distB="0" distL="0" distR="0" wp14:anchorId="1D41CFD5" wp14:editId="12DAD58D">
-            <wp:extent cx="5582935" cy="5652994"/>
+          <wp:inline distT="0" distB="0" distL="0" distR="0" wp14:anchorId="7619C852" wp14:editId="6FB7574A">
+            <wp:extent cx="6835775" cy="6612890"/>
             <wp:effectExtent l="0" t="0" r="0" b="0"/>
-            <wp:docPr id="9" name="Рисунок 9" descr="../../../../../../Desktop/KOT.png"/>
+            <wp:docPr id="7" name="Рисунок 7" descr="../../../../../../Desktop/Zad1%204.pn"/>
             <wp:cNvGraphicFramePr>
               <a:graphicFrameLocks xmlns:a="http://schemas.openxmlformats.org/drawingml/2006/main" noChangeAspect="1"/>
             </wp:cNvGraphicFramePr>
@@ -379,7 +366,7 @@
               <a:graphicData uri="http://schemas.openxmlformats.org/drawingml/2006/picture">
                 <pic:pic xmlns:pic="http://schemas.openxmlformats.org/drawingml/2006/picture">
                   <pic:nvPicPr>
-                    <pic:cNvPr id="0" name="Picture 3" descr="../../../../../../Desktop/KOT.png"/>
+                    <pic:cNvPr id="0" name="Picture 4" descr="../../../../../../Desktop/Zad1%204.pn"/>
                     <pic:cNvPicPr>
                       <a:picLocks noChangeAspect="1" noChangeArrowheads="1"/>
                     </pic:cNvPicPr>
@@ -400,7 +387,7 @@
                   <pic:spPr bwMode="auto">
                     <a:xfrm>
                       <a:off x="0" y="0"/>
-                      <a:ext cx="5594712" cy="5664918"/>
+                      <a:ext cx="6835775" cy="6612890"/>
                     </a:xfrm>
                     <a:prstGeom prst="rect">
                       <a:avLst/>
@@ -419,12 +406,135 @@
     </w:p>
     <w:p>
       <w:pPr>
+        <w:rPr>
+          <w:rFonts w:ascii="Times New Roman" w:hAnsi="Times New Roman" w:cs="Times New Roman"/>
+          <w:sz w:val="32"/>
+          <w:szCs w:val="32"/>
+        </w:rPr>
+      </w:pPr>
+      <w:r>
+        <w:rPr>
+          <w:rFonts w:ascii="Times New Roman" w:hAnsi="Times New Roman" w:cs="Times New Roman"/>
+          <w:sz w:val="32"/>
+          <w:szCs w:val="32"/>
+        </w:rPr>
+        <w:br w:type="page"/>
+      </w:r>
+    </w:p>
+    <w:p>
+      <w:pPr>
+        <w:spacing w:before="100" w:beforeAutospacing="1" w:after="100" w:afterAutospacing="1" w:line="360" w:lineRule="auto"/>
+        <w:rPr>
+          <w:rFonts w:ascii="Times New Roman" w:eastAsia="Times New Roman" w:hAnsi="Times New Roman" w:cs="Times New Roman"/>
+          <w:sz w:val="32"/>
+          <w:szCs w:val="32"/>
+          <w:lang w:eastAsia="ru-RU"/>
+        </w:rPr>
+      </w:pPr>
+      <w:r>
+        <w:rPr>
+          <w:rFonts w:ascii="Times New Roman" w:eastAsia="Times New Roman" w:hAnsi="Times New Roman" w:cs="Times New Roman"/>
+          <w:sz w:val="32"/>
+          <w:szCs w:val="32"/>
+          <w:lang w:eastAsia="ru-RU"/>
+        </w:rPr>
+        <w:lastRenderedPageBreak/>
+        <w:t>Алгоритм</w:t>
+      </w:r>
+      <w:r>
+        <w:rPr>
+          <w:rFonts w:ascii="Times New Roman" w:eastAsia="Times New Roman" w:hAnsi="Times New Roman" w:cs="Times New Roman"/>
+          <w:sz w:val="32"/>
+          <w:szCs w:val="32"/>
+          <w:lang w:eastAsia="ru-RU"/>
+        </w:rPr>
+        <w:t xml:space="preserve"> основной программы</w:t>
+      </w:r>
+      <w:r>
+        <w:rPr>
+          <w:rFonts w:ascii="Times New Roman" w:eastAsia="Times New Roman" w:hAnsi="Times New Roman" w:cs="Times New Roman"/>
+          <w:sz w:val="32"/>
+          <w:szCs w:val="32"/>
+          <w:lang w:eastAsia="ru-RU"/>
+        </w:rPr>
+        <w:t>:</w:t>
+      </w:r>
+    </w:p>
+    <w:p>
+      <w:pPr>
+        <w:spacing w:before="100" w:beforeAutospacing="1" w:after="100" w:afterAutospacing="1" w:line="360" w:lineRule="auto"/>
+        <w:jc w:val="center"/>
+        <w:rPr>
+          <w:rFonts w:ascii="Times New Roman" w:hAnsi="Times New Roman" w:cs="Times New Roman"/>
+          <w:sz w:val="32"/>
+          <w:szCs w:val="32"/>
+        </w:rPr>
+      </w:pPr>
+      <w:r>
+        <w:rPr>
+          <w:rFonts w:ascii="Times New Roman" w:eastAsia="Times New Roman" w:hAnsi="Times New Roman" w:cs="Times New Roman"/>
+          <w:noProof/>
+          <w:sz w:val="32"/>
+          <w:szCs w:val="32"/>
+          <w:lang w:eastAsia="ru-RU"/>
+        </w:rPr>
+        <w:drawing>
+          <wp:inline distT="0" distB="0" distL="0" distR="0" wp14:anchorId="00D48726" wp14:editId="04FD6EE4">
+            <wp:extent cx="4709856" cy="8940242"/>
+            <wp:effectExtent l="0" t="0" r="0" b="0"/>
+            <wp:docPr id="11" name="Рисунок 11" descr="../../../../../../Desktop/Zad1%203.pn"/>
+            <wp:cNvGraphicFramePr>
+              <a:graphicFrameLocks xmlns:a="http://schemas.openxmlformats.org/drawingml/2006/main" noChangeAspect="1"/>
+            </wp:cNvGraphicFramePr>
+            <a:graphic xmlns:a="http://schemas.openxmlformats.org/drawingml/2006/main">
+              <a:graphicData uri="http://schemas.openxmlformats.org/drawingml/2006/picture">
+                <pic:pic xmlns:pic="http://schemas.openxmlformats.org/drawingml/2006/picture">
+                  <pic:nvPicPr>
+                    <pic:cNvPr id="0" name="Picture 6" descr="../../../../../../Desktop/Zad1%203.pn"/>
+                    <pic:cNvPicPr>
+                      <a:picLocks noChangeAspect="1" noChangeArrowheads="1"/>
+                    </pic:cNvPicPr>
+                  </pic:nvPicPr>
+                  <pic:blipFill>
+                    <a:blip r:embed="rId10">
+                      <a:extLst>
+                        <a:ext uri="{28A0092B-C50C-407E-A947-70E740481C1C}">
+                          <a14:useLocalDpi xmlns:a14="http://schemas.microsoft.com/office/drawing/2010/main" val="0"/>
+                        </a:ext>
+                      </a:extLst>
+                    </a:blip>
+                    <a:srcRect/>
+                    <a:stretch>
+                      <a:fillRect/>
+                    </a:stretch>
+                  </pic:blipFill>
+                  <pic:spPr bwMode="auto">
+                    <a:xfrm>
+                      <a:off x="0" y="0"/>
+                      <a:ext cx="4713811" cy="8947749"/>
+                    </a:xfrm>
+                    <a:prstGeom prst="rect">
+                      <a:avLst/>
+                    </a:prstGeom>
+                    <a:noFill/>
+                    <a:ln>
+                      <a:noFill/>
+                    </a:ln>
+                  </pic:spPr>
+                </pic:pic>
+              </a:graphicData>
+            </a:graphic>
+          </wp:inline>
+        </w:drawing>
+      </w:r>
+    </w:p>
+    <w:p>
+      <w:pPr>
         <w:pStyle w:val="HTML"/>
         <w:shd w:val="clear" w:color="auto" w:fill="FFFFFF"/>
         <w:rPr>
           <w:rFonts w:ascii="Times New Roman" w:hAnsi="Times New Roman" w:cs="Times New Roman"/>
           <w:sz w:val="32"/>
-          <w:lang w:val="en-US"/>
         </w:rPr>
       </w:pPr>
       <w:r>
@@ -439,7 +549,6 @@
         <w:rPr>
           <w:rFonts w:ascii="Times New Roman" w:hAnsi="Times New Roman" w:cs="Times New Roman"/>
           <w:sz w:val="32"/>
-          <w:lang w:val="en-US"/>
         </w:rPr>
         <w:t xml:space="preserve"> </w:t>
       </w:r>
@@ -454,7 +563,6 @@
         <w:rPr>
           <w:rFonts w:ascii="Times New Roman" w:hAnsi="Times New Roman" w:cs="Times New Roman"/>
           <w:sz w:val="32"/>
-          <w:lang w:val="en-US"/>
         </w:rPr>
         <w:t xml:space="preserve"> </w:t>
       </w:r>
@@ -469,7 +577,6 @@
         <w:rPr>
           <w:rFonts w:ascii="Times New Roman" w:hAnsi="Times New Roman" w:cs="Times New Roman"/>
           <w:sz w:val="32"/>
-          <w:lang w:val="en-US"/>
         </w:rPr>
         <w:t>:</w:t>
       </w:r>
@@ -481,39 +588,67 @@
         <w:rPr>
           <w:rFonts w:ascii="Times New Roman" w:hAnsi="Times New Roman" w:cs="Times New Roman"/>
           <w:sz w:val="32"/>
-          <w:lang w:val="en-US"/>
-        </w:rPr>
-      </w:pPr>
-    </w:p>
-    <w:p>
-      <w:pPr>
-        <w:spacing w:after="0" w:line="240" w:lineRule="auto"/>
-        <w:rPr>
-          <w:rFonts w:ascii="Courier New" w:hAnsi="Courier New" w:cs="Courier New"/>
-          <w:sz w:val="20"/>
-          <w:szCs w:val="20"/>
-          <w:lang w:val="en-US" w:eastAsia="ru-RU"/>
-        </w:rPr>
-      </w:pPr>
-      <w:r>
-        <w:rPr>
-          <w:rFonts w:ascii="Courier New" w:hAnsi="Courier New" w:cs="Courier New"/>
-          <w:b/>
-          <w:bCs/>
-          <w:sz w:val="20"/>
-          <w:szCs w:val="20"/>
-          <w:lang w:val="en-US" w:eastAsia="ru-RU"/>
-        </w:rPr>
-        <w:t xml:space="preserve">program </w:t>
-      </w:r>
-      <w:r>
-        <w:rPr>
-          <w:rFonts w:ascii="Courier New" w:hAnsi="Courier New" w:cs="Courier New"/>
-          <w:sz w:val="20"/>
-          <w:szCs w:val="20"/>
-          <w:lang w:val="en-US" w:eastAsia="ru-RU"/>
-        </w:rPr>
-        <w:t>KOT;  </w:t>
+        </w:rPr>
+      </w:pPr>
+    </w:p>
+    <w:p>
+      <w:pPr>
+        <w:spacing w:after="0" w:line="240" w:lineRule="auto"/>
+        <w:rPr>
+          <w:rFonts w:ascii="Courier New" w:hAnsi="Courier New" w:cs="Courier New"/>
+          <w:sz w:val="20"/>
+          <w:szCs w:val="20"/>
+          <w:lang w:eastAsia="ru-RU"/>
+        </w:rPr>
+      </w:pPr>
+      <w:r>
+        <w:rPr>
+          <w:rFonts w:ascii="Courier New" w:hAnsi="Courier New" w:cs="Courier New"/>
+          <w:b/>
+          <w:bCs/>
+          <w:sz w:val="20"/>
+          <w:szCs w:val="20"/>
+          <w:lang w:val="en-US" w:eastAsia="ru-RU"/>
+        </w:rPr>
+        <w:t>program</w:t>
+      </w:r>
+      <w:r>
+        <w:rPr>
+          <w:rFonts w:ascii="Courier New" w:hAnsi="Courier New" w:cs="Courier New"/>
+          <w:b/>
+          <w:bCs/>
+          <w:sz w:val="20"/>
+          <w:szCs w:val="20"/>
+          <w:lang w:eastAsia="ru-RU"/>
+        </w:rPr>
+        <w:t xml:space="preserve"> </w:t>
+      </w:r>
+      <w:r>
+        <w:rPr>
+          <w:rFonts w:ascii="Courier New" w:hAnsi="Courier New" w:cs="Courier New"/>
+          <w:sz w:val="20"/>
+          <w:szCs w:val="20"/>
+          <w:lang w:val="en-US" w:eastAsia="ru-RU"/>
+        </w:rPr>
+        <w:t>KOT</w:t>
+      </w:r>
+      <w:r>
+        <w:rPr>
+          <w:rFonts w:ascii="Courier New" w:hAnsi="Courier New" w:cs="Courier New"/>
+          <w:sz w:val="20"/>
+          <w:szCs w:val="20"/>
+          <w:lang w:eastAsia="ru-RU"/>
+        </w:rPr>
+        <w:t xml:space="preserve">; </w:t>
+      </w:r>
+      <w:r>
+        <w:rPr>
+          <w:rFonts w:ascii="Courier New" w:hAnsi="Courier New" w:cs="Courier New"/>
+          <w:sz w:val="20"/>
+          <w:szCs w:val="20"/>
+          <w:lang w:val="en-US" w:eastAsia="ru-RU"/>
+        </w:rPr>
+        <w:t> </w:t>
       </w:r>
     </w:p>
     <w:p>
@@ -4143,7 +4278,7 @@
                     </pic:cNvPicPr>
                   </pic:nvPicPr>
                   <pic:blipFill>
-                    <a:blip r:embed="rId10">
+                    <a:blip r:embed="rId11">
                       <a:extLst>
                         <a:ext uri="{28A0092B-C50C-407E-A947-70E740481C1C}">
                           <a14:useLocalDpi xmlns:a14="http://schemas.microsoft.com/office/drawing/2010/main" val="0"/>
@@ -4194,72 +4329,6 @@
                 <pic:pic xmlns:pic="http://schemas.openxmlformats.org/drawingml/2006/picture">
                   <pic:nvPicPr>
                     <pic:cNvPr id="0" name="Picture 2" descr="../../../../../../Desktop/Снимок1.PNG"/>
-                    <pic:cNvPicPr>
-                      <a:picLocks noChangeAspect="1" noChangeArrowheads="1"/>
-                    </pic:cNvPicPr>
-                  </pic:nvPicPr>
-                  <pic:blipFill>
-                    <a:blip r:embed="rId11">
-                      <a:extLst>
-                        <a:ext uri="{28A0092B-C50C-407E-A947-70E740481C1C}">
-                          <a14:useLocalDpi xmlns:a14="http://schemas.microsoft.com/office/drawing/2010/main" val="0"/>
-                        </a:ext>
-                      </a:extLst>
-                    </a:blip>
-                    <a:srcRect/>
-                    <a:stretch>
-                      <a:fillRect/>
-                    </a:stretch>
-                  </pic:blipFill>
-                  <pic:spPr bwMode="auto">
-                    <a:xfrm>
-                      <a:off x="0" y="0"/>
-                      <a:ext cx="6478905" cy="2252345"/>
-                    </a:xfrm>
-                    <a:prstGeom prst="rect">
-                      <a:avLst/>
-                    </a:prstGeom>
-                    <a:noFill/>
-                    <a:ln>
-                      <a:noFill/>
-                    </a:ln>
-                  </pic:spPr>
-                </pic:pic>
-              </a:graphicData>
-            </a:graphic>
-          </wp:inline>
-        </w:drawing>
-      </w:r>
-    </w:p>
-    <w:p>
-      <w:pPr>
-        <w:spacing w:after="0" w:line="240" w:lineRule="auto"/>
-        <w:rPr>
-          <w:rFonts w:ascii="Times New Roman" w:hAnsi="Times New Roman" w:cs="Times New Roman"/>
-          <w:sz w:val="32"/>
-        </w:rPr>
-      </w:pPr>
-      <w:r>
-        <w:rPr>
-          <w:rFonts w:ascii="Times New Roman" w:hAnsi="Times New Roman" w:cs="Times New Roman"/>
-          <w:noProof/>
-          <w:sz w:val="32"/>
-          <w:lang w:eastAsia="ru-RU"/>
-        </w:rPr>
-        <w:lastRenderedPageBreak/>
-        <w:drawing>
-          <wp:inline distT="0" distB="0" distL="0" distR="0" wp14:anchorId="16DC6DB8" wp14:editId="3C075A7D">
-            <wp:extent cx="6478905" cy="2252345"/>
-            <wp:effectExtent l="0" t="0" r="0" b="8255"/>
-            <wp:docPr id="12" name="Рисунок 12" descr="../../../../../../Desktop/Снимок3.PNG"/>
-            <wp:cNvGraphicFramePr>
-              <a:graphicFrameLocks xmlns:a="http://schemas.openxmlformats.org/drawingml/2006/main" noChangeAspect="1"/>
-            </wp:cNvGraphicFramePr>
-            <a:graphic xmlns:a="http://schemas.openxmlformats.org/drawingml/2006/main">
-              <a:graphicData uri="http://schemas.openxmlformats.org/drawingml/2006/picture">
-                <pic:pic xmlns:pic="http://schemas.openxmlformats.org/drawingml/2006/picture">
-                  <pic:nvPicPr>
-                    <pic:cNvPr id="0" name="Picture 3" descr="../../../../../../Desktop/Снимок3.PNG"/>
                     <pic:cNvPicPr>
                       <a:picLocks noChangeAspect="1" noChangeArrowheads="1"/>
                     </pic:cNvPicPr>
@@ -4299,6 +4368,72 @@
     </w:p>
     <w:p>
       <w:pPr>
+        <w:spacing w:after="0" w:line="240" w:lineRule="auto"/>
+        <w:rPr>
+          <w:rFonts w:ascii="Times New Roman" w:hAnsi="Times New Roman" w:cs="Times New Roman"/>
+          <w:sz w:val="32"/>
+        </w:rPr>
+      </w:pPr>
+      <w:r>
+        <w:rPr>
+          <w:rFonts w:ascii="Times New Roman" w:hAnsi="Times New Roman" w:cs="Times New Roman"/>
+          <w:noProof/>
+          <w:sz w:val="32"/>
+          <w:lang w:eastAsia="ru-RU"/>
+        </w:rPr>
+        <w:lastRenderedPageBreak/>
+        <w:drawing>
+          <wp:inline distT="0" distB="0" distL="0" distR="0" wp14:anchorId="16DC6DB8" wp14:editId="3C075A7D">
+            <wp:extent cx="6478905" cy="2252345"/>
+            <wp:effectExtent l="0" t="0" r="0" b="8255"/>
+            <wp:docPr id="12" name="Рисунок 12" descr="../../../../../../Desktop/Снимок3.PNG"/>
+            <wp:cNvGraphicFramePr>
+              <a:graphicFrameLocks xmlns:a="http://schemas.openxmlformats.org/drawingml/2006/main" noChangeAspect="1"/>
+            </wp:cNvGraphicFramePr>
+            <a:graphic xmlns:a="http://schemas.openxmlformats.org/drawingml/2006/main">
+              <a:graphicData uri="http://schemas.openxmlformats.org/drawingml/2006/picture">
+                <pic:pic xmlns:pic="http://schemas.openxmlformats.org/drawingml/2006/picture">
+                  <pic:nvPicPr>
+                    <pic:cNvPr id="0" name="Picture 3" descr="../../../../../../Desktop/Снимок3.PNG"/>
+                    <pic:cNvPicPr>
+                      <a:picLocks noChangeAspect="1" noChangeArrowheads="1"/>
+                    </pic:cNvPicPr>
+                  </pic:nvPicPr>
+                  <pic:blipFill>
+                    <a:blip r:embed="rId13">
+                      <a:extLst>
+                        <a:ext uri="{28A0092B-C50C-407E-A947-70E740481C1C}">
+                          <a14:useLocalDpi xmlns:a14="http://schemas.microsoft.com/office/drawing/2010/main" val="0"/>
+                        </a:ext>
+                      </a:extLst>
+                    </a:blip>
+                    <a:srcRect/>
+                    <a:stretch>
+                      <a:fillRect/>
+                    </a:stretch>
+                  </pic:blipFill>
+                  <pic:spPr bwMode="auto">
+                    <a:xfrm>
+                      <a:off x="0" y="0"/>
+                      <a:ext cx="6478905" cy="2252345"/>
+                    </a:xfrm>
+                    <a:prstGeom prst="rect">
+                      <a:avLst/>
+                    </a:prstGeom>
+                    <a:noFill/>
+                    <a:ln>
+                      <a:noFill/>
+                    </a:ln>
+                  </pic:spPr>
+                </pic:pic>
+              </a:graphicData>
+            </a:graphic>
+          </wp:inline>
+        </w:drawing>
+      </w:r>
+    </w:p>
+    <w:p>
+      <w:pPr>
         <w:pStyle w:val="HTML"/>
         <w:shd w:val="clear" w:color="auto" w:fill="FFFFFF"/>
         <w:rPr>
@@ -4309,7 +4444,6 @@
     </w:p>
     <w:p>
       <w:pPr>
-        <w:jc w:val="center"/>
         <w:rPr>
           <w:rFonts w:ascii="Times New Roman" w:hAnsi="Times New Roman" w:cs="Times New Roman"/>
           <w:sz w:val="32"/>
@@ -4320,6 +4454,23 @@
           <w:rFonts w:ascii="Times New Roman" w:hAnsi="Times New Roman" w:cs="Times New Roman"/>
           <w:sz w:val="32"/>
         </w:rPr>
+        <w:br w:type="page"/>
+      </w:r>
+    </w:p>
+    <w:p>
+      <w:pPr>
+        <w:jc w:val="center"/>
+        <w:rPr>
+          <w:rFonts w:ascii="Times New Roman" w:hAnsi="Times New Roman" w:cs="Times New Roman"/>
+          <w:sz w:val="32"/>
+        </w:rPr>
+      </w:pPr>
+      <w:r>
+        <w:rPr>
+          <w:rFonts w:ascii="Times New Roman" w:hAnsi="Times New Roman" w:cs="Times New Roman"/>
+          <w:sz w:val="32"/>
+        </w:rPr>
+        <w:lastRenderedPageBreak/>
         <w:t>Задание №2</w:t>
       </w:r>
     </w:p>
@@ -4409,7 +4560,7 @@
                     </pic:cNvPicPr>
                   </pic:nvPicPr>
                   <pic:blipFill>
-                    <a:blip r:embed="rId13" cstate="print"/>
+                    <a:blip r:embed="rId14" cstate="print"/>
                     <a:srcRect/>
                     <a:stretch>
                       <a:fillRect/>
@@ -4443,83 +4594,17 @@
         <w:pStyle w:val="HTML"/>
         <w:shd w:val="clear" w:color="auto" w:fill="FFFFFF"/>
         <w:rPr>
-          <w:rFonts w:ascii="Times New Roman" w:eastAsiaTheme="minorHAnsi" w:hAnsi="Times New Roman" w:cs="Times New Roman"/>
-          <w:color w:val="000000"/>
-          <w:sz w:val="32"/>
-          <w:szCs w:val="32"/>
-        </w:rPr>
-      </w:pPr>
-      <w:r>
-        <w:rPr>
           <w:rFonts w:ascii="Times New Roman" w:hAnsi="Times New Roman" w:cs="Times New Roman"/>
           <w:sz w:val="32"/>
           <w:szCs w:val="32"/>
         </w:rPr>
-        <w:t xml:space="preserve">Алгоритм функции </w:t>
-      </w:r>
-      <w:r>
-        <w:rPr>
-          <w:rFonts w:ascii="Times New Roman" w:eastAsiaTheme="minorHAnsi" w:hAnsi="Times New Roman" w:cs="Times New Roman"/>
-          <w:color w:val="000000"/>
-          <w:sz w:val="32"/>
-          <w:szCs w:val="32"/>
-        </w:rPr>
-        <w:t>initarray</w:t>
-      </w:r>
+      </w:pPr>
       <w:r>
         <w:rPr>
           <w:rFonts w:ascii="Times New Roman" w:hAnsi="Times New Roman" w:cs="Times New Roman"/>
           <w:sz w:val="32"/>
           <w:szCs w:val="32"/>
         </w:rPr>
-        <w:t>:</w:t>
-      </w:r>
-    </w:p>
-    <w:p>
-      <w:pPr>
-        <w:pStyle w:val="HTML"/>
-        <w:shd w:val="clear" w:color="auto" w:fill="FFFFFF"/>
-        <w:rPr>
-          <w:rFonts w:ascii="Times New Roman" w:hAnsi="Times New Roman" w:cs="Times New Roman"/>
-          <w:sz w:val="32"/>
-        </w:rPr>
-      </w:pPr>
-    </w:p>
-    <w:p>
-      <w:pPr>
-        <w:rPr>
-          <w:rFonts w:ascii="Times New Roman" w:eastAsia="Times New Roman" w:hAnsi="Times New Roman" w:cs="Times New Roman"/>
-          <w:sz w:val="32"/>
-          <w:szCs w:val="20"/>
-          <w:lang w:eastAsia="ru-RU"/>
-        </w:rPr>
-      </w:pPr>
-      <w:r>
-        <w:rPr>
-          <w:rFonts w:ascii="Times New Roman" w:hAnsi="Times New Roman" w:cs="Times New Roman"/>
-          <w:sz w:val="32"/>
-        </w:rPr>
-        <w:br w:type="page"/>
-      </w:r>
-    </w:p>
-    <w:p>
-      <w:pPr>
-        <w:pStyle w:val="HTML"/>
-        <w:shd w:val="clear" w:color="auto" w:fill="FFFFFF"/>
-        <w:rPr>
-          <w:rFonts w:ascii="Times New Roman" w:eastAsiaTheme="minorHAnsi" w:hAnsi="Times New Roman" w:cs="Times New Roman"/>
-          <w:color w:val="000000"/>
-          <w:sz w:val="32"/>
-          <w:szCs w:val="32"/>
-        </w:rPr>
-      </w:pPr>
-      <w:r>
-        <w:rPr>
-          <w:rFonts w:ascii="Times New Roman" w:hAnsi="Times New Roman" w:cs="Times New Roman"/>
-          <w:sz w:val="32"/>
-          <w:szCs w:val="32"/>
-        </w:rPr>
-        <w:lastRenderedPageBreak/>
         <w:t xml:space="preserve">Алгоритм функции </w:t>
       </w:r>
       <w:r>
@@ -4549,10 +4634,65 @@
         </w:rPr>
         <w:t>:</w:t>
       </w:r>
-    </w:p>
-    <w:p>
-      <w:pPr>
-        <w:spacing w:before="100" w:beforeAutospacing="1" w:after="100" w:afterAutospacing="1" w:line="360" w:lineRule="auto"/>
+      <w:r>
+        <w:rPr>
+          <w:rFonts w:ascii="Times New Roman" w:hAnsi="Times New Roman" w:cs="Times New Roman"/>
+          <w:noProof/>
+          <w:sz w:val="32"/>
+          <w:szCs w:val="32"/>
+        </w:rPr>
+        <w:drawing>
+          <wp:inline distT="0" distB="0" distL="0" distR="0" wp14:anchorId="3484191C" wp14:editId="5B13305A">
+            <wp:extent cx="6835775" cy="4572000"/>
+            <wp:effectExtent l="0" t="0" r="0" b="0"/>
+            <wp:docPr id="6" name="Рисунок 6" descr="../../../../../../Desktop/Zad2%203.pn"/>
+            <wp:cNvGraphicFramePr>
+              <a:graphicFrameLocks xmlns:a="http://schemas.openxmlformats.org/drawingml/2006/main" noChangeAspect="1"/>
+            </wp:cNvGraphicFramePr>
+            <a:graphic xmlns:a="http://schemas.openxmlformats.org/drawingml/2006/main">
+              <a:graphicData uri="http://schemas.openxmlformats.org/drawingml/2006/picture">
+                <pic:pic xmlns:pic="http://schemas.openxmlformats.org/drawingml/2006/picture">
+                  <pic:nvPicPr>
+                    <pic:cNvPr id="0" name="Picture 2" descr="../../../../../../Desktop/Zad2%203.pn"/>
+                    <pic:cNvPicPr>
+                      <a:picLocks noChangeAspect="1" noChangeArrowheads="1"/>
+                    </pic:cNvPicPr>
+                  </pic:nvPicPr>
+                  <pic:blipFill>
+                    <a:blip r:embed="rId15">
+                      <a:extLst>
+                        <a:ext uri="{28A0092B-C50C-407E-A947-70E740481C1C}">
+                          <a14:useLocalDpi xmlns:a14="http://schemas.microsoft.com/office/drawing/2010/main" val="0"/>
+                        </a:ext>
+                      </a:extLst>
+                    </a:blip>
+                    <a:srcRect/>
+                    <a:stretch>
+                      <a:fillRect/>
+                    </a:stretch>
+                  </pic:blipFill>
+                  <pic:spPr bwMode="auto">
+                    <a:xfrm>
+                      <a:off x="0" y="0"/>
+                      <a:ext cx="6835775" cy="4572000"/>
+                    </a:xfrm>
+                    <a:prstGeom prst="rect">
+                      <a:avLst/>
+                    </a:prstGeom>
+                    <a:noFill/>
+                    <a:ln>
+                      <a:noFill/>
+                    </a:ln>
+                  </pic:spPr>
+                </pic:pic>
+              </a:graphicData>
+            </a:graphic>
+          </wp:inline>
+        </w:drawing>
+      </w:r>
+    </w:p>
+    <w:p>
+      <w:pPr>
         <w:rPr>
           <w:rFonts w:ascii="Times New Roman" w:eastAsia="Times New Roman" w:hAnsi="Times New Roman" w:cs="Times New Roman"/>
           <w:sz w:val="32"/>
@@ -4566,17 +4706,36 @@
           <w:sz w:val="32"/>
           <w:szCs w:val="32"/>
         </w:rPr>
+        <w:br w:type="page"/>
+      </w:r>
+    </w:p>
+    <w:p>
+      <w:pPr>
+        <w:pStyle w:val="HTML"/>
+        <w:shd w:val="clear" w:color="auto" w:fill="FFFFFF"/>
+        <w:rPr>
+          <w:rFonts w:ascii="Times New Roman" w:hAnsi="Times New Roman" w:cs="Times New Roman"/>
+          <w:sz w:val="32"/>
+          <w:szCs w:val="32"/>
+        </w:rPr>
+      </w:pPr>
+      <w:r>
+        <w:rPr>
+          <w:rFonts w:ascii="Times New Roman" w:hAnsi="Times New Roman" w:cs="Times New Roman"/>
+          <w:sz w:val="32"/>
+          <w:szCs w:val="32"/>
+        </w:rPr>
+        <w:lastRenderedPageBreak/>
         <w:t xml:space="preserve">Алгоритм функции </w:t>
       </w:r>
       <w:r>
         <w:rPr>
-          <w:rFonts w:ascii="Times New Roman" w:hAnsi="Times New Roman" w:cs="Times New Roman"/>
+          <w:rFonts w:ascii="Times New Roman" w:eastAsiaTheme="minorHAnsi" w:hAnsi="Times New Roman" w:cs="Times New Roman"/>
           <w:color w:val="000000"/>
           <w:sz w:val="32"/>
           <w:szCs w:val="32"/>
-          <w:lang w:val="en-US"/>
-        </w:rPr>
-        <w:t>changer</w:t>
+        </w:rPr>
+        <w:t>initarray</w:t>
       </w:r>
       <w:r>
         <w:rPr>
@@ -4586,43 +4745,181 @@
         </w:rPr>
         <w:t>:</w:t>
       </w:r>
-    </w:p>
-    <w:p>
-      <w:pPr>
-        <w:spacing w:before="100" w:beforeAutospacing="1" w:after="100" w:afterAutospacing="1" w:line="360" w:lineRule="auto"/>
+      <w:r>
+        <w:rPr>
+          <w:rFonts w:ascii="Times New Roman" w:hAnsi="Times New Roman" w:cs="Times New Roman"/>
+          <w:noProof/>
+          <w:sz w:val="32"/>
+          <w:szCs w:val="32"/>
+        </w:rPr>
+        <w:drawing>
+          <wp:inline distT="0" distB="0" distL="0" distR="0" wp14:anchorId="6589B157" wp14:editId="681ED4B5">
+            <wp:extent cx="6835775" cy="9444990"/>
+            <wp:effectExtent l="0" t="0" r="0" b="0"/>
+            <wp:docPr id="8" name="Рисунок 8" descr="../../../../../../Desktop/Zad2.png"/>
+            <wp:cNvGraphicFramePr>
+              <a:graphicFrameLocks xmlns:a="http://schemas.openxmlformats.org/drawingml/2006/main" noChangeAspect="1"/>
+            </wp:cNvGraphicFramePr>
+            <a:graphic xmlns:a="http://schemas.openxmlformats.org/drawingml/2006/main">
+              <a:graphicData uri="http://schemas.openxmlformats.org/drawingml/2006/picture">
+                <pic:pic xmlns:pic="http://schemas.openxmlformats.org/drawingml/2006/picture">
+                  <pic:nvPicPr>
+                    <pic:cNvPr id="0" name="Picture 3" descr="../../../../../../Desktop/Zad2.png"/>
+                    <pic:cNvPicPr>
+                      <a:picLocks noChangeAspect="1" noChangeArrowheads="1"/>
+                    </pic:cNvPicPr>
+                  </pic:nvPicPr>
+                  <pic:blipFill>
+                    <a:blip r:embed="rId16">
+                      <a:extLst>
+                        <a:ext uri="{28A0092B-C50C-407E-A947-70E740481C1C}">
+                          <a14:useLocalDpi xmlns:a14="http://schemas.microsoft.com/office/drawing/2010/main" val="0"/>
+                        </a:ext>
+                      </a:extLst>
+                    </a:blip>
+                    <a:srcRect/>
+                    <a:stretch>
+                      <a:fillRect/>
+                    </a:stretch>
+                  </pic:blipFill>
+                  <pic:spPr bwMode="auto">
+                    <a:xfrm>
+                      <a:off x="0" y="0"/>
+                      <a:ext cx="6835775" cy="9444990"/>
+                    </a:xfrm>
+                    <a:prstGeom prst="rect">
+                      <a:avLst/>
+                    </a:prstGeom>
+                    <a:noFill/>
+                    <a:ln>
+                      <a:noFill/>
+                    </a:ln>
+                  </pic:spPr>
+                </pic:pic>
+              </a:graphicData>
+            </a:graphic>
+          </wp:inline>
+        </w:drawing>
+      </w:r>
+    </w:p>
+    <w:p>
+      <w:pPr>
+        <w:pStyle w:val="HTML"/>
+        <w:shd w:val="clear" w:color="auto" w:fill="FFFFFF"/>
+        <w:rPr>
+          <w:rFonts w:ascii="Times New Roman" w:hAnsi="Times New Roman" w:cs="Times New Roman"/>
+          <w:sz w:val="32"/>
+          <w:szCs w:val="32"/>
+        </w:rPr>
+      </w:pPr>
+    </w:p>
+    <w:p>
+      <w:pPr>
+        <w:pStyle w:val="HTML"/>
+        <w:shd w:val="clear" w:color="auto" w:fill="FFFFFF"/>
+        <w:rPr>
+          <w:rFonts w:ascii="Times New Roman" w:hAnsi="Times New Roman" w:cs="Times New Roman"/>
+          <w:sz w:val="32"/>
+          <w:szCs w:val="32"/>
+        </w:rPr>
+      </w:pPr>
+      <w:r>
+        <w:rPr>
+          <w:rFonts w:ascii="Times New Roman" w:hAnsi="Times New Roman" w:cs="Times New Roman"/>
+          <w:sz w:val="32"/>
+          <w:szCs w:val="32"/>
+        </w:rPr>
+        <w:lastRenderedPageBreak/>
+        <w:t>Алгоритм</w:t>
+      </w:r>
+      <w:r>
+        <w:rPr>
+          <w:rFonts w:ascii="Times New Roman" w:hAnsi="Times New Roman" w:cs="Times New Roman"/>
+          <w:sz w:val="32"/>
+          <w:szCs w:val="32"/>
+        </w:rPr>
+        <w:t xml:space="preserve"> основной программы</w:t>
+      </w:r>
+      <w:r>
+        <w:rPr>
+          <w:rFonts w:ascii="Times New Roman" w:hAnsi="Times New Roman" w:cs="Times New Roman"/>
+          <w:sz w:val="32"/>
+          <w:szCs w:val="32"/>
+        </w:rPr>
+        <w:t>:</w:t>
+      </w:r>
+      <w:r>
+        <w:rPr>
+          <w:rFonts w:ascii="Times New Roman" w:hAnsi="Times New Roman" w:cs="Times New Roman"/>
+          <w:noProof/>
+          <w:sz w:val="32"/>
+          <w:szCs w:val="32"/>
+        </w:rPr>
+        <w:drawing>
+          <wp:inline distT="0" distB="0" distL="0" distR="0" wp14:anchorId="759FBE97" wp14:editId="44366E91">
+            <wp:extent cx="6835775" cy="8709025"/>
+            <wp:effectExtent l="0" t="0" r="0" b="0"/>
+            <wp:docPr id="9" name="Рисунок 9" descr="../../../../../../Desktop/Zad2%202.pn"/>
+            <wp:cNvGraphicFramePr>
+              <a:graphicFrameLocks xmlns:a="http://schemas.openxmlformats.org/drawingml/2006/main" noChangeAspect="1"/>
+            </wp:cNvGraphicFramePr>
+            <a:graphic xmlns:a="http://schemas.openxmlformats.org/drawingml/2006/main">
+              <a:graphicData uri="http://schemas.openxmlformats.org/drawingml/2006/picture">
+                <pic:pic xmlns:pic="http://schemas.openxmlformats.org/drawingml/2006/picture">
+                  <pic:nvPicPr>
+                    <pic:cNvPr id="0" name="Picture 4" descr="../../../../../../Desktop/Zad2%202.pn"/>
+                    <pic:cNvPicPr>
+                      <a:picLocks noChangeAspect="1" noChangeArrowheads="1"/>
+                    </pic:cNvPicPr>
+                  </pic:nvPicPr>
+                  <pic:blipFill>
+                    <a:blip r:embed="rId17">
+                      <a:extLst>
+                        <a:ext uri="{28A0092B-C50C-407E-A947-70E740481C1C}">
+                          <a14:useLocalDpi xmlns:a14="http://schemas.microsoft.com/office/drawing/2010/main" val="0"/>
+                        </a:ext>
+                      </a:extLst>
+                    </a:blip>
+                    <a:srcRect/>
+                    <a:stretch>
+                      <a:fillRect/>
+                    </a:stretch>
+                  </pic:blipFill>
+                  <pic:spPr bwMode="auto">
+                    <a:xfrm>
+                      <a:off x="0" y="0"/>
+                      <a:ext cx="6835775" cy="8709025"/>
+                    </a:xfrm>
+                    <a:prstGeom prst="rect">
+                      <a:avLst/>
+                    </a:prstGeom>
+                    <a:noFill/>
+                    <a:ln>
+                      <a:noFill/>
+                    </a:ln>
+                  </pic:spPr>
+                </pic:pic>
+              </a:graphicData>
+            </a:graphic>
+          </wp:inline>
+        </w:drawing>
+      </w:r>
+    </w:p>
+    <w:p>
+      <w:pPr>
         <w:rPr>
           <w:rFonts w:ascii="Times New Roman" w:eastAsia="Times New Roman" w:hAnsi="Times New Roman" w:cs="Times New Roman"/>
           <w:sz w:val="32"/>
-          <w:szCs w:val="32"/>
+          <w:szCs w:val="20"/>
           <w:lang w:eastAsia="ru-RU"/>
         </w:rPr>
       </w:pPr>
       <w:r>
         <w:rPr>
-          <w:rFonts w:ascii="Times New Roman" w:eastAsia="Times New Roman" w:hAnsi="Times New Roman" w:cs="Times New Roman"/>
+          <w:rFonts w:ascii="Times New Roman" w:hAnsi="Times New Roman" w:cs="Times New Roman"/>
           <w:sz w:val="32"/>
-          <w:szCs w:val="32"/>
-          <w:lang w:eastAsia="ru-RU"/>
-        </w:rPr>
-        <w:t>Алгоритм</w:t>
-      </w:r>
-      <w:r>
-        <w:rPr>
-          <w:rFonts w:ascii="Times New Roman" w:eastAsia="Times New Roman" w:hAnsi="Times New Roman" w:cs="Times New Roman"/>
-          <w:sz w:val="32"/>
-          <w:szCs w:val="32"/>
-          <w:lang w:eastAsia="ru-RU"/>
-        </w:rPr>
-        <w:t xml:space="preserve"> основной программы</w:t>
-      </w:r>
-      <w:r>
-        <w:rPr>
-          <w:rFonts w:ascii="Times New Roman" w:eastAsia="Times New Roman" w:hAnsi="Times New Roman" w:cs="Times New Roman"/>
-          <w:sz w:val="32"/>
-          <w:szCs w:val="32"/>
-          <w:lang w:eastAsia="ru-RU"/>
-        </w:rPr>
-        <w:t>:</w:t>
+        </w:rPr>
+        <w:br w:type="page"/>
       </w:r>
     </w:p>
     <w:p>
@@ -4639,6 +4936,7 @@
           <w:rFonts w:ascii="Times New Roman" w:hAnsi="Times New Roman" w:cs="Times New Roman"/>
           <w:sz w:val="32"/>
         </w:rPr>
+        <w:lastRenderedPageBreak/>
         <w:t>Исходный</w:t>
       </w:r>
       <w:r>
@@ -4693,28 +4991,57 @@
           <w:rFonts w:ascii="Courier New" w:hAnsi="Courier New" w:cs="Courier New"/>
           <w:sz w:val="20"/>
           <w:szCs w:val="20"/>
-          <w:lang w:val="en-US" w:eastAsia="ru-RU"/>
-        </w:rPr>
-      </w:pPr>
-      <w:r>
-        <w:rPr>
-          <w:rFonts w:ascii="Courier New" w:hAnsi="Courier New" w:cs="Courier New"/>
-          <w:b/>
-          <w:bCs/>
-          <w:sz w:val="20"/>
-          <w:szCs w:val="20"/>
-          <w:lang w:val="en-US" w:eastAsia="ru-RU"/>
-        </w:rPr>
-        <w:t xml:space="preserve">program </w:t>
-      </w:r>
-      <w:r>
-        <w:rPr>
-          <w:rFonts w:ascii="Courier New" w:hAnsi="Courier New" w:cs="Courier New"/>
-          <w:sz w:val="20"/>
-          <w:szCs w:val="20"/>
-          <w:lang w:val="en-US" w:eastAsia="ru-RU"/>
-        </w:rPr>
-        <w:t>KOT;  </w:t>
+          <w:lang w:eastAsia="ru-RU"/>
+        </w:rPr>
+      </w:pPr>
+      <w:r>
+        <w:rPr>
+          <w:rFonts w:ascii="Courier New" w:hAnsi="Courier New" w:cs="Courier New"/>
+          <w:b/>
+          <w:bCs/>
+          <w:sz w:val="20"/>
+          <w:szCs w:val="20"/>
+          <w:lang w:val="en-US" w:eastAsia="ru-RU"/>
+        </w:rPr>
+        <w:t>program</w:t>
+      </w:r>
+      <w:r>
+        <w:rPr>
+          <w:rFonts w:ascii="Courier New" w:hAnsi="Courier New" w:cs="Courier New"/>
+          <w:b/>
+          <w:bCs/>
+          <w:sz w:val="20"/>
+          <w:szCs w:val="20"/>
+          <w:lang w:eastAsia="ru-RU"/>
+        </w:rPr>
+        <w:t xml:space="preserve"> </w:t>
+      </w:r>
+      <w:r>
+        <w:rPr>
+          <w:rFonts w:ascii="Courier New" w:hAnsi="Courier New" w:cs="Courier New"/>
+          <w:sz w:val="20"/>
+          <w:szCs w:val="20"/>
+          <w:lang w:val="en-US" w:eastAsia="ru-RU"/>
+        </w:rPr>
+        <w:t>KOT</w:t>
+      </w:r>
+      <w:r>
+        <w:rPr>
+          <w:rFonts w:ascii="Courier New" w:hAnsi="Courier New" w:cs="Courier New"/>
+          <w:sz w:val="20"/>
+          <w:szCs w:val="20"/>
+          <w:lang w:eastAsia="ru-RU"/>
+        </w:rPr>
+        <w:t xml:space="preserve">; </w:t>
+      </w:r>
+      <w:r>
+        <w:rPr>
+          <w:rFonts w:ascii="Courier New" w:hAnsi="Courier New" w:cs="Courier New"/>
+          <w:sz w:val="20"/>
+          <w:szCs w:val="20"/>
+          <w:lang w:val="en-US" w:eastAsia="ru-RU"/>
+        </w:rPr>
+        <w:t> </w:t>
       </w:r>
     </w:p>
     <w:p>
@@ -7118,7 +7445,6 @@
           <w:szCs w:val="20"/>
           <w:lang w:val="en-US" w:eastAsia="ru-RU"/>
         </w:rPr>
-        <w:lastRenderedPageBreak/>
         <w:t xml:space="preserve">   </w:t>
       </w:r>
       <w:r>
@@ -7364,11 +7690,23 @@
         </w:rPr>
         <w:br/>
       </w:r>
-      <w:r>
+    </w:p>
+    <w:p>
+      <w:pPr>
+        <w:spacing w:after="0" w:line="240" w:lineRule="auto"/>
         <w:rPr>
           <w:rFonts w:ascii="Times New Roman" w:hAnsi="Times New Roman" w:cs="Times New Roman"/>
           <w:sz w:val="32"/>
         </w:rPr>
+      </w:pPr>
+      <w:bookmarkStart w:id="0" w:name="_GoBack"/>
+      <w:bookmarkEnd w:id="0"/>
+      <w:r>
+        <w:rPr>
+          <w:rFonts w:ascii="Times New Roman" w:hAnsi="Times New Roman" w:cs="Times New Roman"/>
+          <w:sz w:val="32"/>
+        </w:rPr>
+        <w:lastRenderedPageBreak/>
         <w:t>Скриншоты</w:t>
       </w:r>
       <w:r>
@@ -7437,7 +7775,7 @@
                     </pic:cNvPicPr>
                   </pic:nvPicPr>
                   <pic:blipFill>
-                    <a:blip r:embed="rId14">
+                    <a:blip r:embed="rId18">
                       <a:extLst>
                         <a:ext uri="{28A0092B-C50C-407E-A947-70E740481C1C}">
                           <a14:useLocalDpi xmlns:a14="http://schemas.microsoft.com/office/drawing/2010/main" val="0"/>
@@ -7478,8 +7816,6 @@
           <w:sz w:val="32"/>
         </w:rPr>
       </w:pPr>
-      <w:bookmarkStart w:id="0" w:name="_GoBack"/>
-      <w:bookmarkEnd w:id="0"/>
     </w:p>
     <w:p>
       <w:pPr>
@@ -7514,7 +7850,7 @@
                     </pic:cNvPicPr>
                   </pic:nvPicPr>
                   <pic:blipFill>
-                    <a:blip r:embed="rId15">
+                    <a:blip r:embed="rId19">
                       <a:extLst>
                         <a:ext uri="{28A0092B-C50C-407E-A947-70E740481C1C}">
                           <a14:useLocalDpi xmlns:a14="http://schemas.microsoft.com/office/drawing/2010/main" val="0"/>

</xml_diff>

<commit_message>
УП Pract 6 && Pract 7 ready
</commit_message>
<xml_diff>
--- a/Course II/С++/УП/Pract 6/Практическая работа №6.docx
+++ b/Course II/С++/УП/Pract 6/Практическая работа №6.docx
@@ -346,6 +346,8 @@
         </w:rPr>
         <w:t>:</w:t>
       </w:r>
+      <w:bookmarkStart w:id="0" w:name="_GoBack"/>
+      <w:bookmarkEnd w:id="0"/>
       <w:r>
         <w:rPr>
           <w:rFonts w:ascii="Times New Roman" w:hAnsi="Times New Roman" w:cs="Times New Roman"/>
@@ -355,10 +357,10 @@
           <w:lang w:eastAsia="ru-RU"/>
         </w:rPr>
         <w:drawing>
-          <wp:inline distT="0" distB="0" distL="0" distR="0" wp14:anchorId="7619C852" wp14:editId="6FB7574A">
-            <wp:extent cx="6835775" cy="6612890"/>
+          <wp:inline distT="0" distB="0" distL="0" distR="0" wp14:anchorId="37D9450B" wp14:editId="2E2E1407">
+            <wp:extent cx="6832600" cy="7221855"/>
             <wp:effectExtent l="0" t="0" r="0" b="0"/>
-            <wp:docPr id="7" name="Рисунок 7" descr="../../../../../../Desktop/Zad1%204.pn"/>
+            <wp:docPr id="5" name="Рисунок 5" descr="../../../../../../Desktop/Zad1.png"/>
             <wp:cNvGraphicFramePr>
               <a:graphicFrameLocks xmlns:a="http://schemas.openxmlformats.org/drawingml/2006/main" noChangeAspect="1"/>
             </wp:cNvGraphicFramePr>
@@ -366,7 +368,7 @@
               <a:graphicData uri="http://schemas.openxmlformats.org/drawingml/2006/picture">
                 <pic:pic xmlns:pic="http://schemas.openxmlformats.org/drawingml/2006/picture">
                   <pic:nvPicPr>
-                    <pic:cNvPr id="0" name="Picture 4" descr="../../../../../../Desktop/Zad1%204.pn"/>
+                    <pic:cNvPr id="0" name="Picture 1" descr="../../../../../../Desktop/Zad1.png"/>
                     <pic:cNvPicPr>
                       <a:picLocks noChangeAspect="1" noChangeArrowheads="1"/>
                     </pic:cNvPicPr>
@@ -387,7 +389,7 @@
                   <pic:spPr bwMode="auto">
                     <a:xfrm>
                       <a:off x="0" y="0"/>
-                      <a:ext cx="6835775" cy="6612890"/>
+                      <a:ext cx="6832600" cy="7221855"/>
                     </a:xfrm>
                     <a:prstGeom prst="rect">
                       <a:avLst/>
@@ -7699,8 +7701,6 @@
           <w:sz w:val="32"/>
         </w:rPr>
       </w:pPr>
-      <w:bookmarkStart w:id="0" w:name="_GoBack"/>
-      <w:bookmarkEnd w:id="0"/>
       <w:r>
         <w:rPr>
           <w:rFonts w:ascii="Times New Roman" w:hAnsi="Times New Roman" w:cs="Times New Roman"/>

</xml_diff>